<commit_message>
insert product & category (2)
</commit_message>
<xml_diff>
--- a/Project Lab Case/O202-COMP6144-SO04-00.docx
+++ b/Project Lab Case/O202-COMP6144-SO04-00.docx
@@ -1,6 +1,6 @@
 
 <file path=word/document.xml><?xml version="1.0" encoding="utf-8"?>
-<w:document xmlns:wpc="http://schemas.microsoft.com/office/word/2010/wordprocessingCanvas" xmlns:cx="http://schemas.microsoft.com/office/drawing/2014/chartex" xmlns:cx1="http://schemas.microsoft.com/office/drawing/2015/9/8/chartex" xmlns:cx2="http://schemas.microsoft.com/office/drawing/2015/10/21/chartex" xmlns:cx3="http://schemas.microsoft.com/office/drawing/2016/5/9/chartex" xmlns:cx4="http://schemas.microsoft.com/office/drawing/2016/5/10/chartex" xmlns:cx5="http://schemas.microsoft.com/office/drawing/2016/5/11/chartex" xmlns:cx6="http://schemas.microsoft.com/office/drawing/2016/5/12/chartex" xmlns:cx7="http://schemas.microsoft.com/office/drawing/2016/5/13/chartex" xmlns:cx8="http://schemas.microsoft.com/office/drawing/2016/5/14/chartex" xmlns:mc="http://schemas.openxmlformats.org/markup-compatibility/2006" xmlns:aink="http://schemas.microsoft.com/office/drawing/2016/ink" xmlns:am3d="http://schemas.microsoft.com/office/drawing/2017/model3d" xmlns:o="urn:schemas-microsoft-com:office:office" xmlns:r="http://schemas.openxmlformats.org/officeDocument/2006/relationships" xmlns:m="http://schemas.openxmlformats.org/officeDocument/2006/math" xmlns:v="urn:schemas-microsoft-com:vml" xmlns:wp14="http://schemas.microsoft.com/office/word/2010/wordprocessingDrawing" xmlns:wp="http://schemas.openxmlformats.org/drawingml/2006/wordprocessingDrawing" xmlns:w10="urn:schemas-microsoft-com:office:word" xmlns:w="http://schemas.openxmlformats.org/wordprocessingml/2006/main" xmlns:w14="http://schemas.microsoft.com/office/word/2010/wordml" xmlns:w15="http://schemas.microsoft.com/office/word/2012/wordml" xmlns:w16cex="http://schemas.microsoft.com/office/word/2018/wordml/cex" xmlns:w16cid="http://schemas.microsoft.com/office/word/2016/wordml/cid" xmlns:w16="http://schemas.microsoft.com/office/word/2018/wordml" xmlns:w16se="http://schemas.microsoft.com/office/word/2015/wordml/symex" xmlns:wpg="http://schemas.microsoft.com/office/word/2010/wordprocessingGroup" xmlns:wpi="http://schemas.microsoft.com/office/word/2010/wordprocessingInk" xmlns:wne="http://schemas.microsoft.com/office/word/2006/wordml" xmlns:wps="http://schemas.microsoft.com/office/word/2010/wordprocessingShape" mc:Ignorable="w14 w15 w16se w16cid w16 w16cex wp14">
+<w:document xmlns:wpc="http://schemas.microsoft.com/office/word/2010/wordprocessingCanvas" xmlns:cx="http://schemas.microsoft.com/office/drawing/2014/chartex" xmlns:cx1="http://schemas.microsoft.com/office/drawing/2015/9/8/chartex" xmlns:cx2="http://schemas.microsoft.com/office/drawing/2015/10/21/chartex" xmlns:cx3="http://schemas.microsoft.com/office/drawing/2016/5/9/chartex" xmlns:cx4="http://schemas.microsoft.com/office/drawing/2016/5/10/chartex" xmlns:cx5="http://schemas.microsoft.com/office/drawing/2016/5/11/chartex" xmlns:cx6="http://schemas.microsoft.com/office/drawing/2016/5/12/chartex" xmlns:cx7="http://schemas.microsoft.com/office/drawing/2016/5/13/chartex" xmlns:cx8="http://schemas.microsoft.com/office/drawing/2016/5/14/chartex" xmlns:mc="http://schemas.openxmlformats.org/markup-compatibility/2006" xmlns:aink="http://schemas.microsoft.com/office/drawing/2016/ink" xmlns:am3d="http://schemas.microsoft.com/office/drawing/2017/model3d" xmlns:o="urn:schemas-microsoft-com:office:office" xmlns:r="http://schemas.openxmlformats.org/officeDocument/2006/relationships" xmlns:m="http://schemas.openxmlformats.org/officeDocument/2006/math" xmlns:v="urn:schemas-microsoft-com:vml" xmlns:wp14="http://schemas.microsoft.com/office/word/2010/wordprocessingDrawing" xmlns:wp="http://schemas.openxmlformats.org/drawingml/2006/wordprocessingDrawing" xmlns:w10="urn:schemas-microsoft-com:office:word" xmlns:w="http://schemas.openxmlformats.org/wordprocessingml/2006/main" xmlns:w14="http://schemas.microsoft.com/office/word/2010/wordml" xmlns:w15="http://schemas.microsoft.com/office/word/2012/wordml" xmlns:w16cid="http://schemas.microsoft.com/office/word/2016/wordml/cid" xmlns:w16se="http://schemas.microsoft.com/office/word/2015/wordml/symex" xmlns:wpg="http://schemas.microsoft.com/office/word/2010/wordprocessingGroup" xmlns:wpi="http://schemas.microsoft.com/office/word/2010/wordprocessingInk" xmlns:wne="http://schemas.microsoft.com/office/word/2006/wordml" xmlns:wps="http://schemas.microsoft.com/office/word/2010/wordprocessingShape" mc:Ignorable="w14 w15 w16se w16cid wp14">
   <w:body>
     <w:tbl>
       <w:tblPr>
@@ -604,13 +604,13 @@
           <w:lang w:val="id-ID"/>
         </w:rPr>
       </w:pPr>
+      <w:r>
+        <w:rPr>
+          <w:lang w:val="id-ID"/>
+        </w:rPr>
+        <w:t>Me</w:t>
+      </w:r>
       <w:proofErr w:type="spellStart"/>
-      <w:r>
-        <w:rPr>
-          <w:lang w:val="id-ID"/>
-        </w:rPr>
-        <w:t>Me</w:t>
-      </w:r>
       <w:r>
         <w:t>lihat</w:t>
       </w:r>
@@ -806,19 +806,11 @@
           <w:lang w:val="id-ID"/>
         </w:rPr>
       </w:pPr>
-      <w:proofErr w:type="spellStart"/>
       <w:r>
         <w:rPr>
           <w:lang w:val="id-ID"/>
         </w:rPr>
-        <w:t>Mendownload</w:t>
-      </w:r>
-      <w:proofErr w:type="spellEnd"/>
-      <w:r>
-        <w:rPr>
-          <w:lang w:val="id-ID"/>
-        </w:rPr>
-        <w:t xml:space="preserve"> sebagian maupun seluruh proyek</w:t>
+        <w:t>Mendownload sebagian maupun seluruh proyek</w:t>
       </w:r>
       <w:r>
         <w:t xml:space="preserve"> </w:t>
@@ -901,18 +893,12 @@
       <w:r>
         <w:t>ya</w:t>
       </w:r>
+      <w:proofErr w:type="spellEnd"/>
       <w:r>
         <w:rPr>
           <w:lang w:val="id-ID"/>
         </w:rPr>
-        <w:t>ng</w:t>
-      </w:r>
-      <w:proofErr w:type="spellEnd"/>
-      <w:r>
-        <w:rPr>
-          <w:lang w:val="id-ID"/>
-        </w:rPr>
-        <w:t xml:space="preserve"> tidak sesuai dengan tema yang ada di soal proyek,</w:t>
+        <w:t>ng tidak sesuai dengan tema yang ada di soal proyek,</w:t>
       </w:r>
     </w:p>
     <w:p>
@@ -1366,35 +1352,13 @@
         <w:rPr>
           <w:lang w:val="id-ID"/>
         </w:rPr>
-        <w:t xml:space="preserve">Persentase </w:t>
-      </w:r>
-      <w:proofErr w:type="spellStart"/>
+        <w:t>Persentase penilaiaan</w:t>
+      </w:r>
       <w:r>
         <w:rPr>
           <w:lang w:val="id-ID"/>
         </w:rPr>
-        <w:t>penilaiaan</w:t>
-      </w:r>
-      <w:proofErr w:type="spellEnd"/>
-      <w:r>
-        <w:rPr>
-          <w:lang w:val="id-ID"/>
-        </w:rPr>
-        <w:t xml:space="preserve"> untuk </w:t>
-      </w:r>
-      <w:proofErr w:type="spellStart"/>
-      <w:r>
-        <w:rPr>
-          <w:lang w:val="id-ID"/>
-        </w:rPr>
-        <w:t>matakuliah</w:t>
-      </w:r>
-      <w:proofErr w:type="spellEnd"/>
-      <w:r>
-        <w:rPr>
-          <w:lang w:val="id-ID"/>
-        </w:rPr>
-        <w:t xml:space="preserve"> in</w:t>
+        <w:t xml:space="preserve"> untuk matakuliah in</w:t>
       </w:r>
       <w:proofErr w:type="spellStart"/>
       <w:r>
@@ -4078,23 +4042,34 @@
         <w:spacing w:line="360" w:lineRule="auto"/>
         <w:ind w:left="426" w:firstLine="425"/>
         <w:jc w:val="both"/>
-      </w:pPr>
-      <w:r>
+        <w:rPr>
+          <w:color w:val="FF0000"/>
+        </w:rPr>
+      </w:pPr>
+      <w:r>
+        <w:rPr>
+          <w:color w:val="FF0000"/>
+        </w:rPr>
         <w:t xml:space="preserve">This page allows guests to </w:t>
       </w:r>
       <w:r>
         <w:rPr>
           <w:b/>
+          <w:color w:val="FF0000"/>
         </w:rPr>
         <w:t>register</w:t>
       </w:r>
       <w:r>
+        <w:rPr>
+          <w:color w:val="FF0000"/>
+        </w:rPr>
         <w:t xml:space="preserve"> themselves as </w:t>
       </w:r>
       <w:r>
         <w:rPr>
           <w:rStyle w:val="longtext"/>
           <w:b/>
+          <w:color w:val="FF0000"/>
           <w:shd w:val="clear" w:color="auto" w:fill="FFFFFF"/>
         </w:rPr>
         <w:t>$</w:t>
@@ -4104,27 +4079,41 @@
         <w:rPr>
           <w:rStyle w:val="longtext"/>
           <w:b/>
+          <w:color w:val="FF0000"/>
           <w:shd w:val="clear" w:color="auto" w:fill="FFFFFF"/>
         </w:rPr>
         <w:t>okopedia</w:t>
       </w:r>
       <w:proofErr w:type="spellEnd"/>
       <w:r>
+        <w:rPr>
+          <w:color w:val="FF0000"/>
+        </w:rPr>
         <w:t xml:space="preserve"> </w:t>
       </w:r>
       <w:r>
+        <w:rPr>
+          <w:color w:val="FF0000"/>
+        </w:rPr>
         <w:t>member</w:t>
       </w:r>
       <w:r>
+        <w:rPr>
+          <w:color w:val="FF0000"/>
+        </w:rPr>
         <w:t xml:space="preserve">. Display an </w:t>
       </w:r>
       <w:r>
         <w:rPr>
           <w:b/>
+          <w:color w:val="FF0000"/>
         </w:rPr>
         <w:t xml:space="preserve">error message </w:t>
       </w:r>
       <w:r>
+        <w:rPr>
+          <w:color w:val="FF0000"/>
+        </w:rPr>
         <w:t>if user input incorrect personal data. The following table shows the existing fields on this page and the validation for each field:</w:t>
       </w:r>
     </w:p>
@@ -4643,21 +4632,32 @@
         <w:rPr>
           <w:b/>
           <w:bCs/>
-        </w:rPr>
-      </w:pPr>
-      <w:r>
+          <w:color w:val="FF0000"/>
+        </w:rPr>
+      </w:pPr>
+      <w:r>
+        <w:rPr>
+          <w:color w:val="FF0000"/>
+        </w:rPr>
         <w:t xml:space="preserve">This page allows </w:t>
       </w:r>
       <w:r>
+        <w:rPr>
+          <w:color w:val="FF0000"/>
+        </w:rPr>
         <w:t>user</w:t>
       </w:r>
       <w:r>
+        <w:rPr>
+          <w:color w:val="FF0000"/>
+        </w:rPr>
         <w:t xml:space="preserve"> to see all </w:t>
       </w:r>
       <w:r>
         <w:rPr>
           <w:rStyle w:val="longtext"/>
           <w:b/>
+          <w:color w:val="FF0000"/>
           <w:shd w:val="clear" w:color="auto" w:fill="FFFFFF"/>
         </w:rPr>
         <w:t>$</w:t>
@@ -4667,6 +4667,7 @@
         <w:rPr>
           <w:rStyle w:val="longtext"/>
           <w:b/>
+          <w:color w:val="FF0000"/>
           <w:shd w:val="clear" w:color="auto" w:fill="FFFFFF"/>
         </w:rPr>
         <w:t>okopedia</w:t>
@@ -4676,85 +4677,103 @@
         <w:rPr>
           <w:rStyle w:val="longtext"/>
           <w:b/>
+          <w:color w:val="FF0000"/>
           <w:shd w:val="clear" w:color="auto" w:fill="FFFFFF"/>
         </w:rPr>
         <w:t xml:space="preserve"> products</w:t>
       </w:r>
       <w:r>
+        <w:rPr>
+          <w:color w:val="FF0000"/>
+        </w:rPr>
         <w:t xml:space="preserve">. This page is accessible for </w:t>
       </w:r>
       <w:r>
         <w:rPr>
           <w:b/>
+          <w:color w:val="FF0000"/>
         </w:rPr>
         <w:t>all user.</w:t>
       </w:r>
       <w:r>
+        <w:rPr>
+          <w:color w:val="FF0000"/>
+        </w:rPr>
         <w:t xml:space="preserve"> </w:t>
       </w:r>
       <w:r>
+        <w:rPr>
+          <w:color w:val="FF0000"/>
+        </w:rPr>
         <w:t xml:space="preserve">In this page User can also </w:t>
       </w:r>
       <w:r>
         <w:rPr>
           <w:b/>
           <w:bCs/>
-        </w:rPr>
-        <w:t>search by name</w:t>
-      </w:r>
-      <w:r>
-        <w:rPr>
-          <w:b/>
-          <w:bCs/>
-        </w:rPr>
-        <w:t xml:space="preserve"> of product and products paginate by 3.</w:t>
-      </w:r>
-      <w:r>
-        <w:rPr>
-          <w:b/>
-          <w:bCs/>
+          <w:color w:val="FF0000"/>
+        </w:rPr>
+        <w:t>search by name of product and products paginate by 3.</w:t>
+      </w:r>
+      <w:r>
+        <w:rPr>
+          <w:b/>
+          <w:bCs/>
+          <w:color w:val="FF0000"/>
         </w:rPr>
         <w:t xml:space="preserve"> </w:t>
       </w:r>
       <w:r>
+        <w:rPr>
+          <w:color w:val="FF0000"/>
+        </w:rPr>
         <w:t xml:space="preserve">In this page, guest can </w:t>
       </w:r>
       <w:r>
         <w:rPr>
           <w:b/>
+          <w:color w:val="FF0000"/>
         </w:rPr>
         <w:t>Login</w:t>
       </w:r>
       <w:r>
+        <w:rPr>
+          <w:color w:val="FF0000"/>
+        </w:rPr>
         <w:t xml:space="preserve"> or </w:t>
       </w:r>
       <w:r>
         <w:rPr>
           <w:b/>
+          <w:color w:val="FF0000"/>
         </w:rPr>
         <w:t>Register, this page can be access</w:t>
       </w:r>
       <w:r>
         <w:rPr>
           <w:b/>
+          <w:color w:val="FF0000"/>
         </w:rPr>
         <w:t>ed</w:t>
       </w:r>
       <w:r>
         <w:rPr>
           <w:b/>
+          <w:color w:val="FF0000"/>
         </w:rPr>
         <w:t xml:space="preserve"> by </w:t>
       </w:r>
       <w:r>
         <w:rPr>
           <w:b/>
+          <w:color w:val="FF0000"/>
         </w:rPr>
         <w:t>all</w:t>
       </w:r>
       <w:r>
         <w:rPr>
           <w:b/>
+          <w:color w:val="FF0000"/>
         </w:rPr>
         <w:t xml:space="preserve"> users.</w:t>
       </w:r>
@@ -4767,53 +4786,55 @@
         <w:jc w:val="both"/>
         <w:rPr>
           <w:bCs/>
-        </w:rPr>
-      </w:pPr>
-      <w:r>
-        <w:rPr>
-          <w:bCs/>
+          <w:color w:val="FF0000"/>
+        </w:rPr>
+      </w:pPr>
+      <w:r>
+        <w:rPr>
+          <w:bCs/>
+          <w:color w:val="FF0000"/>
         </w:rPr>
         <w:t xml:space="preserve">Logged in member will have extra button next to Search button, which is </w:t>
       </w:r>
       <w:r>
         <w:rPr>
           <w:b/>
+          <w:color w:val="FF0000"/>
         </w:rPr>
         <w:t>cart</w:t>
       </w:r>
       <w:r>
         <w:rPr>
           <w:bCs/>
+          <w:color w:val="FF0000"/>
         </w:rPr>
         <w:t xml:space="preserve"> and </w:t>
       </w:r>
       <w:r>
         <w:rPr>
           <w:b/>
-        </w:rPr>
-        <w:t>history</w:t>
-      </w:r>
-      <w:r>
-        <w:rPr>
-          <w:b/>
+          <w:color w:val="FF0000"/>
+        </w:rPr>
+        <w:t xml:space="preserve">history </w:t>
+      </w:r>
+      <w:r>
+        <w:rPr>
+          <w:bCs/>
+          <w:color w:val="FF0000"/>
+        </w:rPr>
+        <w:t>and the logged in username.</w:t>
+      </w:r>
+      <w:r>
+        <w:rPr>
+          <w:bCs/>
+          <w:color w:val="FF0000"/>
         </w:rPr>
         <w:t xml:space="preserve"> </w:t>
       </w:r>
       <w:r>
         <w:rPr>
-          <w:bCs/>
-        </w:rPr>
-        <w:t>and the logged in username.</w:t>
-      </w:r>
-      <w:r>
-        <w:rPr>
-          <w:bCs/>
-        </w:rPr>
-        <w:t xml:space="preserve"> </w:t>
-      </w:r>
-      <w:r>
-        <w:rPr>
-          <w:b/>
+          <w:b/>
+          <w:color w:val="FF0000"/>
         </w:rPr>
         <w:t>As for member, each product can be clicked to redirect into “Product’s Detail Page”.</w:t>
       </w:r>
@@ -5172,6 +5193,9 @@
         <w:spacing w:line="360" w:lineRule="auto"/>
         <w:ind w:left="426" w:firstLine="425"/>
         <w:jc w:val="both"/>
+        <w:rPr>
+          <w:color w:val="FF0000"/>
+        </w:rPr>
       </w:pPr>
       <w:bookmarkStart w:id="2" w:name="_Hlk503258355"/>
       <w:r>
@@ -5237,112 +5261,165 @@
         <w:t xml:space="preserve">. </w:t>
       </w:r>
       <w:r>
+        <w:rPr>
+          <w:color w:val="FF0000"/>
+        </w:rPr>
         <w:t xml:space="preserve">This page </w:t>
       </w:r>
       <w:r>
+        <w:rPr>
+          <w:color w:val="FF0000"/>
+        </w:rPr>
         <w:t xml:space="preserve">shows </w:t>
       </w:r>
       <w:r>
+        <w:rPr>
+          <w:color w:val="FF0000"/>
+        </w:rPr>
         <w:t>product’s detail</w:t>
       </w:r>
       <w:r>
+        <w:rPr>
+          <w:color w:val="FF0000"/>
+        </w:rPr>
         <w:t xml:space="preserve"> based on</w:t>
       </w:r>
       <w:r>
+        <w:rPr>
+          <w:color w:val="FF0000"/>
+        </w:rPr>
         <w:t xml:space="preserve"> product clicked</w:t>
       </w:r>
       <w:r>
+        <w:rPr>
+          <w:color w:val="FF0000"/>
+        </w:rPr>
         <w:t xml:space="preserve">. This page is also </w:t>
       </w:r>
       <w:r>
         <w:rPr>
           <w:b/>
+          <w:color w:val="FF0000"/>
         </w:rPr>
         <w:t>included with a search field</w:t>
       </w:r>
       <w:r>
+        <w:rPr>
+          <w:color w:val="FF0000"/>
+        </w:rPr>
         <w:t xml:space="preserve">, so you can search </w:t>
       </w:r>
       <w:r>
+        <w:rPr>
+          <w:color w:val="FF0000"/>
+        </w:rPr>
         <w:t>$</w:t>
       </w:r>
       <w:proofErr w:type="spellStart"/>
       <w:r>
+        <w:rPr>
+          <w:color w:val="FF0000"/>
+        </w:rPr>
         <w:t>okopedia’s</w:t>
       </w:r>
       <w:proofErr w:type="spellEnd"/>
       <w:r>
+        <w:rPr>
+          <w:color w:val="FF0000"/>
+        </w:rPr>
         <w:t xml:space="preserve"> </w:t>
       </w:r>
       <w:r>
+        <w:rPr>
+          <w:color w:val="FF0000"/>
+        </w:rPr>
         <w:t>products</w:t>
       </w:r>
       <w:r>
+        <w:rPr>
+          <w:color w:val="FF0000"/>
+        </w:rPr>
         <w:t xml:space="preserve"> </w:t>
       </w:r>
       <w:r>
         <w:rPr>
           <w:b/>
+          <w:color w:val="FF0000"/>
         </w:rPr>
         <w:t xml:space="preserve">by </w:t>
       </w:r>
       <w:r>
         <w:rPr>
           <w:b/>
+          <w:color w:val="FF0000"/>
         </w:rPr>
         <w:t xml:space="preserve">Product’s </w:t>
       </w:r>
       <w:r>
         <w:rPr>
           <w:b/>
+          <w:color w:val="FF0000"/>
         </w:rPr>
         <w:t>Name</w:t>
       </w:r>
       <w:r>
+        <w:rPr>
+          <w:color w:val="FF0000"/>
+        </w:rPr>
         <w:t>.</w:t>
       </w:r>
       <w:r>
+        <w:rPr>
+          <w:color w:val="FF0000"/>
+        </w:rPr>
         <w:t xml:space="preserve"> </w:t>
       </w:r>
       <w:r>
         <w:rPr>
           <w:b/>
+          <w:color w:val="FF0000"/>
         </w:rPr>
         <w:t xml:space="preserve">This page </w:t>
       </w:r>
       <w:r>
         <w:rPr>
           <w:b/>
+          <w:color w:val="FF0000"/>
         </w:rPr>
         <w:t>displays</w:t>
       </w:r>
       <w:r>
         <w:rPr>
           <w:b/>
+          <w:color w:val="FF0000"/>
         </w:rPr>
         <w:t xml:space="preserve"> </w:t>
       </w:r>
       <w:r>
         <w:rPr>
           <w:b/>
+          <w:color w:val="FF0000"/>
         </w:rPr>
         <w:t>Product’s</w:t>
       </w:r>
       <w:r>
         <w:rPr>
           <w:b/>
+          <w:color w:val="FF0000"/>
         </w:rPr>
         <w:t xml:space="preserve"> image, name, price</w:t>
       </w:r>
       <w:r>
         <w:rPr>
           <w:b/>
+          <w:color w:val="FF0000"/>
         </w:rPr>
         <w:t>,</w:t>
       </w:r>
       <w:r>
         <w:rPr>
           <w:b/>
+          <w:color w:val="FF0000"/>
         </w:rPr>
         <w:t xml:space="preserve"> and description.</w:t>
       </w:r>
@@ -5358,43 +5435,43 @@
         <w:jc w:val="both"/>
         <w:rPr>
           <w:bCs/>
-        </w:rPr>
-      </w:pPr>
-      <w:r>
-        <w:rPr>
-          <w:bCs/>
+          <w:color w:val="FF0000"/>
+        </w:rPr>
+      </w:pPr>
+      <w:r>
+        <w:rPr>
+          <w:bCs/>
+          <w:color w:val="FF0000"/>
         </w:rPr>
         <w:t>In this page,</w:t>
       </w:r>
       <w:r>
         <w:rPr>
           <w:bCs/>
+          <w:color w:val="FF0000"/>
         </w:rPr>
         <w:t xml:space="preserve"> there is </w:t>
       </w:r>
       <w:r>
         <w:rPr>
           <w:b/>
+          <w:color w:val="FF0000"/>
         </w:rPr>
         <w:t>add to cart button</w:t>
       </w:r>
       <w:r>
         <w:rPr>
           <w:bCs/>
+          <w:color w:val="FF0000"/>
         </w:rPr>
         <w:t xml:space="preserve"> that can be clicked and redirect to “</w:t>
       </w:r>
       <w:r>
         <w:rPr>
           <w:b/>
-        </w:rPr>
-        <w:t>add to cart page</w:t>
-      </w:r>
-      <w:r>
-        <w:rPr>
-          <w:b/>
-        </w:rPr>
-        <w:t>”</w:t>
+          <w:color w:val="FF0000"/>
+        </w:rPr>
+        <w:t>add to cart page”</w:t>
       </w:r>
     </w:p>
     <w:p>
@@ -5655,6 +5732,7 @@
         <w:jc w:val="both"/>
         <w:rPr>
           <w:bCs/>
+          <w:color w:val="FF0000"/>
         </w:rPr>
       </w:pPr>
       <w:r>
@@ -5680,162 +5758,189 @@
       <w:r>
         <w:rPr>
           <w:bCs/>
+          <w:color w:val="FF0000"/>
         </w:rPr>
         <w:t xml:space="preserve">In this page, member can input </w:t>
       </w:r>
       <w:r>
         <w:rPr>
           <w:b/>
+          <w:color w:val="FF0000"/>
         </w:rPr>
         <w:t>quantity</w:t>
       </w:r>
       <w:r>
         <w:rPr>
           <w:bCs/>
+          <w:color w:val="FF0000"/>
         </w:rPr>
         <w:t xml:space="preserve"> of product </w:t>
       </w:r>
       <w:r>
         <w:rPr>
           <w:bCs/>
+          <w:color w:val="FF0000"/>
         </w:rPr>
         <w:t xml:space="preserve">they </w:t>
       </w:r>
       <w:r>
         <w:rPr>
           <w:bCs/>
+          <w:color w:val="FF0000"/>
         </w:rPr>
         <w:t xml:space="preserve">want to add into cart and </w:t>
       </w:r>
       <w:r>
         <w:rPr>
           <w:bCs/>
+          <w:color w:val="FF0000"/>
         </w:rPr>
         <w:t xml:space="preserve">click </w:t>
       </w:r>
       <w:r>
         <w:rPr>
           <w:b/>
+          <w:color w:val="FF0000"/>
         </w:rPr>
         <w:t>add to cart</w:t>
       </w:r>
       <w:r>
         <w:rPr>
           <w:bCs/>
+          <w:color w:val="FF0000"/>
         </w:rPr>
         <w:t xml:space="preserve"> </w:t>
       </w:r>
       <w:r>
         <w:rPr>
           <w:b/>
+          <w:color w:val="FF0000"/>
         </w:rPr>
         <w:t>button</w:t>
       </w:r>
       <w:r>
         <w:rPr>
           <w:bCs/>
+          <w:color w:val="FF0000"/>
         </w:rPr>
         <w:t>.</w:t>
       </w:r>
       <w:r>
         <w:rPr>
           <w:bCs/>
+          <w:color w:val="FF0000"/>
         </w:rPr>
         <w:t xml:space="preserve"> </w:t>
       </w:r>
       <w:r>
         <w:rPr>
           <w:bCs/>
+          <w:color w:val="FF0000"/>
         </w:rPr>
         <w:t>Then</w:t>
       </w:r>
       <w:r>
         <w:rPr>
           <w:bCs/>
+          <w:color w:val="FF0000"/>
         </w:rPr>
         <w:t>, the product will be added to the cart and the cart</w:t>
       </w:r>
       <w:r>
         <w:rPr>
           <w:bCs/>
+          <w:color w:val="FF0000"/>
         </w:rPr>
         <w:t xml:space="preserve"> counter will update. </w:t>
       </w:r>
       <w:r>
         <w:rPr>
           <w:bCs/>
+          <w:color w:val="FF0000"/>
         </w:rPr>
         <w:t>If m</w:t>
       </w:r>
       <w:r>
         <w:rPr>
           <w:bCs/>
+          <w:color w:val="FF0000"/>
         </w:rPr>
         <w:t>ember</w:t>
       </w:r>
       <w:r>
         <w:rPr>
           <w:bCs/>
+          <w:color w:val="FF0000"/>
         </w:rPr>
         <w:t>s add a product that existed inside the cart, the quantity of</w:t>
       </w:r>
       <w:r>
         <w:rPr>
           <w:bCs/>
+          <w:color w:val="FF0000"/>
         </w:rPr>
         <w:t xml:space="preserve"> </w:t>
       </w:r>
       <w:r>
         <w:rPr>
           <w:bCs/>
+          <w:color w:val="FF0000"/>
         </w:rPr>
         <w:t xml:space="preserve">the </w:t>
       </w:r>
       <w:r>
         <w:rPr>
           <w:bCs/>
+          <w:color w:val="FF0000"/>
         </w:rPr>
         <w:t xml:space="preserve">product </w:t>
       </w:r>
       <w:r>
         <w:rPr>
           <w:bCs/>
+          <w:color w:val="FF0000"/>
         </w:rPr>
         <w:t xml:space="preserve">in the </w:t>
       </w:r>
       <w:r>
         <w:rPr>
           <w:bCs/>
+          <w:color w:val="FF0000"/>
         </w:rPr>
         <w:t>cart</w:t>
       </w:r>
       <w:r>
         <w:rPr>
           <w:bCs/>
+          <w:color w:val="FF0000"/>
         </w:rPr>
         <w:t xml:space="preserve"> will </w:t>
       </w:r>
       <w:r>
         <w:rPr>
           <w:b/>
+          <w:color w:val="FF0000"/>
         </w:rPr>
         <w:t>change</w:t>
       </w:r>
       <w:r>
         <w:rPr>
           <w:bCs/>
+          <w:color w:val="FF0000"/>
         </w:rPr>
         <w:t xml:space="preserve"> </w:t>
       </w:r>
       <w:r>
         <w:rPr>
           <w:b/>
+          <w:color w:val="FF0000"/>
         </w:rPr>
         <w:t>into the newest quantity inputted</w:t>
       </w:r>
       <w:r>
         <w:rPr>
           <w:bCs/>
+          <w:color w:val="FF0000"/>
         </w:rPr>
         <w:t>.</w:t>
       </w:r>
@@ -6112,6 +6217,7 @@
         <w:jc w:val="both"/>
         <w:rPr>
           <w:b/>
+          <w:color w:val="FF0000"/>
         </w:rPr>
       </w:pPr>
       <w:r>
@@ -6142,247 +6248,306 @@
         <w:rPr>
           <w:bCs/>
         </w:rPr>
-        <w:t xml:space="preserve"> This page </w:t>
-      </w:r>
-      <w:r>
-        <w:rPr>
-          <w:bCs/>
+        <w:t xml:space="preserve"> </w:t>
+      </w:r>
+      <w:r>
+        <w:rPr>
+          <w:bCs/>
+          <w:color w:val="FF0000"/>
+        </w:rPr>
+        <w:t xml:space="preserve">This page </w:t>
+      </w:r>
+      <w:r>
+        <w:rPr>
+          <w:bCs/>
+          <w:color w:val="FF0000"/>
         </w:rPr>
         <w:t>displays</w:t>
       </w:r>
       <w:r>
         <w:rPr>
           <w:bCs/>
+          <w:color w:val="FF0000"/>
         </w:rPr>
         <w:t xml:space="preserve"> all product that added to</w:t>
       </w:r>
       <w:r>
         <w:rPr>
           <w:bCs/>
+          <w:color w:val="FF0000"/>
         </w:rPr>
         <w:t xml:space="preserve"> </w:t>
       </w:r>
       <w:r>
         <w:rPr>
           <w:bCs/>
+          <w:color w:val="FF0000"/>
         </w:rPr>
         <w:t xml:space="preserve">cart, and </w:t>
       </w:r>
       <w:r>
         <w:rPr>
           <w:bCs/>
+          <w:color w:val="FF0000"/>
         </w:rPr>
         <w:t>including</w:t>
       </w:r>
       <w:r>
         <w:rPr>
           <w:bCs/>
+          <w:color w:val="FF0000"/>
         </w:rPr>
         <w:t xml:space="preserve"> their </w:t>
       </w:r>
       <w:r>
         <w:rPr>
           <w:b/>
+          <w:color w:val="FF0000"/>
         </w:rPr>
         <w:t>image</w:t>
       </w:r>
       <w:r>
         <w:rPr>
           <w:bCs/>
+          <w:color w:val="FF0000"/>
         </w:rPr>
         <w:t xml:space="preserve">, </w:t>
       </w:r>
       <w:r>
         <w:rPr>
           <w:b/>
+          <w:color w:val="FF0000"/>
         </w:rPr>
         <w:t>name</w:t>
       </w:r>
       <w:r>
         <w:rPr>
           <w:bCs/>
+          <w:color w:val="FF0000"/>
         </w:rPr>
         <w:t xml:space="preserve">, </w:t>
       </w:r>
       <w:r>
         <w:rPr>
           <w:b/>
+          <w:color w:val="FF0000"/>
         </w:rPr>
         <w:t>total price</w:t>
       </w:r>
       <w:r>
         <w:rPr>
           <w:bCs/>
+          <w:color w:val="FF0000"/>
         </w:rPr>
         <w:t xml:space="preserve">, </w:t>
       </w:r>
       <w:r>
         <w:rPr>
           <w:b/>
+          <w:color w:val="FF0000"/>
         </w:rPr>
         <w:t>quantity</w:t>
       </w:r>
       <w:r>
         <w:rPr>
           <w:bCs/>
+          <w:color w:val="FF0000"/>
         </w:rPr>
         <w:t xml:space="preserve">. In this page, member can </w:t>
       </w:r>
       <w:r>
         <w:rPr>
           <w:b/>
+          <w:color w:val="FF0000"/>
         </w:rPr>
         <w:t>delete</w:t>
       </w:r>
       <w:r>
         <w:rPr>
           <w:bCs/>
+          <w:color w:val="FF0000"/>
         </w:rPr>
         <w:t xml:space="preserve"> or </w:t>
       </w:r>
       <w:r>
         <w:rPr>
           <w:b/>
+          <w:color w:val="FF0000"/>
         </w:rPr>
         <w:t>edit</w:t>
       </w:r>
       <w:r>
         <w:rPr>
           <w:bCs/>
+          <w:color w:val="FF0000"/>
         </w:rPr>
         <w:t xml:space="preserve"> </w:t>
       </w:r>
       <w:r>
         <w:rPr>
           <w:b/>
+          <w:color w:val="FF0000"/>
         </w:rPr>
         <w:t>quantity</w:t>
       </w:r>
       <w:r>
         <w:rPr>
           <w:bCs/>
+          <w:color w:val="FF0000"/>
         </w:rPr>
         <w:t xml:space="preserve"> of </w:t>
       </w:r>
       <w:r>
         <w:rPr>
           <w:bCs/>
+          <w:color w:val="FF0000"/>
         </w:rPr>
         <w:t xml:space="preserve">their product in the cart or </w:t>
       </w:r>
       <w:r>
         <w:rPr>
           <w:b/>
+          <w:color w:val="FF0000"/>
         </w:rPr>
         <w:t>Checkout</w:t>
       </w:r>
       <w:r>
         <w:rPr>
           <w:bCs/>
+          <w:color w:val="FF0000"/>
         </w:rPr>
         <w:t xml:space="preserve"> the cart</w:t>
       </w:r>
       <w:r>
         <w:rPr>
           <w:bCs/>
-        </w:rPr>
-        <w:t xml:space="preserve">, </w:t>
-      </w:r>
-      <w:r>
-        <w:rPr>
-          <w:b/>
+          <w:color w:val="FF0000"/>
+        </w:rPr>
+        <w:t>,</w:t>
+      </w:r>
+      <w:r>
+        <w:rPr>
+          <w:bCs/>
+        </w:rPr>
+        <w:t xml:space="preserve"> </w:t>
+      </w:r>
+      <w:r>
+        <w:rPr>
+          <w:b/>
+          <w:color w:val="FF0000"/>
         </w:rPr>
         <w:t>validate</w:t>
       </w:r>
       <w:r>
         <w:rPr>
           <w:bCs/>
+          <w:color w:val="FF0000"/>
         </w:rPr>
         <w:t xml:space="preserve"> that Checkout button shown only when </w:t>
       </w:r>
       <w:r>
         <w:rPr>
           <w:b/>
+          <w:color w:val="FF0000"/>
         </w:rPr>
         <w:t>cart not empty</w:t>
       </w:r>
       <w:r>
         <w:rPr>
           <w:bCs/>
-        </w:rPr>
-        <w:t xml:space="preserve">. If member clicked </w:t>
-      </w:r>
-      <w:r>
-        <w:rPr>
-          <w:b/>
+          <w:color w:val="FF0000"/>
+        </w:rPr>
+        <w:t>.</w:t>
+      </w:r>
+      <w:r>
+        <w:rPr>
+          <w:bCs/>
+        </w:rPr>
+        <w:t xml:space="preserve"> </w:t>
+      </w:r>
+      <w:r>
+        <w:rPr>
+          <w:bCs/>
+          <w:color w:val="FF0000"/>
+        </w:rPr>
+        <w:t xml:space="preserve">If member clicked </w:t>
+      </w:r>
+      <w:r>
+        <w:rPr>
+          <w:b/>
+          <w:color w:val="FF0000"/>
         </w:rPr>
         <w:t>checkout</w:t>
       </w:r>
       <w:r>
         <w:rPr>
           <w:bCs/>
+          <w:color w:val="FF0000"/>
         </w:rPr>
         <w:t xml:space="preserve"> button, it </w:t>
       </w:r>
       <w:r>
         <w:rPr>
           <w:bCs/>
+          <w:color w:val="FF0000"/>
         </w:rPr>
         <w:t>would</w:t>
       </w:r>
       <w:r>
         <w:rPr>
           <w:bCs/>
+          <w:color w:val="FF0000"/>
         </w:rPr>
         <w:t xml:space="preserve"> </w:t>
       </w:r>
       <w:r>
         <w:rPr>
           <w:b/>
+          <w:color w:val="FF0000"/>
         </w:rPr>
         <w:t>clear</w:t>
       </w:r>
       <w:r>
         <w:rPr>
           <w:bCs/>
+          <w:color w:val="FF0000"/>
         </w:rPr>
         <w:t xml:space="preserve"> the cart, and </w:t>
       </w:r>
       <w:r>
         <w:rPr>
           <w:b/>
+          <w:color w:val="FF0000"/>
         </w:rPr>
         <w:t>add</w:t>
       </w:r>
       <w:r>
         <w:rPr>
           <w:bCs/>
+          <w:color w:val="FF0000"/>
         </w:rPr>
         <w:t xml:space="preserve"> a new </w:t>
       </w:r>
       <w:r>
         <w:rPr>
           <w:b/>
+          <w:color w:val="FF0000"/>
         </w:rPr>
         <w:t>transaction</w:t>
       </w:r>
       <w:r>
         <w:rPr>
           <w:bCs/>
+          <w:color w:val="FF0000"/>
         </w:rPr>
         <w:t xml:space="preserve"> in the </w:t>
       </w:r>
       <w:r>
         <w:rPr>
           <w:b/>
-        </w:rPr>
-        <w:t>“History Page”</w:t>
-      </w:r>
-      <w:r>
-        <w:rPr>
-          <w:b/>
-        </w:rPr>
-        <w:t>.</w:t>
+          <w:color w:val="FF0000"/>
+        </w:rPr>
+        <w:t>“History Page”.</w:t>
       </w:r>
     </w:p>
     <w:p>
@@ -6627,107 +6792,124 @@
         <w:jc w:val="both"/>
         <w:rPr>
           <w:b/>
-        </w:rPr>
-      </w:pPr>
-      <w:r>
-        <w:rPr>
-          <w:bCs/>
+          <w:color w:val="FF0000"/>
+        </w:rPr>
+      </w:pPr>
+      <w:r>
+        <w:rPr>
+          <w:bCs/>
+          <w:color w:val="FF0000"/>
         </w:rPr>
         <w:t>History page</w:t>
       </w:r>
       <w:r>
         <w:rPr>
           <w:bCs/>
+          <w:color w:val="FF0000"/>
         </w:rPr>
         <w:t xml:space="preserve"> can be access by clicking </w:t>
       </w:r>
       <w:r>
         <w:rPr>
           <w:b/>
+          <w:color w:val="FF0000"/>
         </w:rPr>
         <w:t>history</w:t>
       </w:r>
       <w:r>
         <w:rPr>
           <w:bCs/>
-        </w:rPr>
-        <w:t xml:space="preserve"> button beside cart, and only accessible for member. </w:t>
-      </w:r>
-      <w:r>
-        <w:rPr>
-          <w:bCs/>
+          <w:color w:val="FF0000"/>
+        </w:rPr>
+        <w:t xml:space="preserve"> button beside cart, </w:t>
+      </w:r>
+      <w:r>
+        <w:rPr>
+          <w:bCs/>
+        </w:rPr>
+        <w:t xml:space="preserve">and only accessible for member. </w:t>
+      </w:r>
+      <w:r>
+        <w:rPr>
+          <w:bCs/>
+          <w:color w:val="FF0000"/>
         </w:rPr>
         <w:t>This</w:t>
       </w:r>
       <w:r>
         <w:rPr>
           <w:bCs/>
+          <w:color w:val="FF0000"/>
         </w:rPr>
         <w:t xml:space="preserve"> page </w:t>
       </w:r>
       <w:r>
         <w:rPr>
           <w:b/>
+          <w:color w:val="FF0000"/>
         </w:rPr>
         <w:t xml:space="preserve">displays </w:t>
       </w:r>
       <w:r>
         <w:rPr>
           <w:b/>
-        </w:rPr>
-        <w:t xml:space="preserve">all transaction </w:t>
-      </w:r>
-      <w:r>
-        <w:rPr>
-          <w:b/>
-        </w:rPr>
-        <w:t xml:space="preserve">date </w:t>
-      </w:r>
-      <w:r>
-        <w:rPr>
-          <w:b/>
+          <w:color w:val="FF0000"/>
+        </w:rPr>
+        <w:t xml:space="preserve">all transaction date </w:t>
+      </w:r>
+      <w:r>
+        <w:rPr>
+          <w:b/>
+          <w:color w:val="FF0000"/>
         </w:rPr>
         <w:t>of</w:t>
       </w:r>
       <w:r>
         <w:rPr>
           <w:b/>
+          <w:color w:val="FF0000"/>
         </w:rPr>
         <w:t xml:space="preserve"> </w:t>
       </w:r>
       <w:r>
         <w:rPr>
           <w:b/>
+          <w:color w:val="FF0000"/>
         </w:rPr>
         <w:t xml:space="preserve">current logged </w:t>
       </w:r>
       <w:r>
         <w:rPr>
           <w:b/>
+          <w:color w:val="FF0000"/>
         </w:rPr>
         <w:t>member</w:t>
       </w:r>
       <w:r>
         <w:rPr>
           <w:bCs/>
+          <w:color w:val="FF0000"/>
         </w:rPr>
         <w:t>. Every transaction can be click</w:t>
       </w:r>
       <w:r>
         <w:rPr>
           <w:bCs/>
+          <w:color w:val="FF0000"/>
         </w:rPr>
         <w:t>ed</w:t>
       </w:r>
       <w:r>
         <w:rPr>
           <w:bCs/>
+          <w:color w:val="FF0000"/>
         </w:rPr>
         <w:t xml:space="preserve"> and redirect to </w:t>
       </w:r>
       <w:r>
         <w:rPr>
           <w:b/>
+          <w:color w:val="FF0000"/>
         </w:rPr>
         <w:t>“Detail Transaction Page”</w:t>
       </w:r>
@@ -6869,129 +7051,145 @@
         <w:jc w:val="both"/>
         <w:rPr>
           <w:b/>
-        </w:rPr>
-      </w:pPr>
-      <w:r>
-        <w:rPr>
-          <w:bCs/>
+          <w:color w:val="FF0000"/>
+        </w:rPr>
+      </w:pPr>
+      <w:bookmarkStart w:id="3" w:name="_GoBack"/>
+      <w:r>
+        <w:rPr>
+          <w:bCs/>
+          <w:color w:val="FF0000"/>
         </w:rPr>
         <w:t xml:space="preserve">Detail transaction page </w:t>
       </w:r>
       <w:r>
         <w:rPr>
           <w:bCs/>
+          <w:color w:val="FF0000"/>
         </w:rPr>
         <w:t>displays</w:t>
       </w:r>
       <w:r>
         <w:rPr>
           <w:bCs/>
+          <w:color w:val="FF0000"/>
         </w:rPr>
         <w:t xml:space="preserve"> all product</w:t>
       </w:r>
       <w:r>
         <w:rPr>
           <w:bCs/>
+          <w:color w:val="FF0000"/>
         </w:rPr>
         <w:t xml:space="preserve"> bought</w:t>
       </w:r>
       <w:r>
         <w:rPr>
           <w:bCs/>
+          <w:color w:val="FF0000"/>
         </w:rPr>
         <w:t xml:space="preserve"> </w:t>
       </w:r>
       <w:r>
         <w:rPr>
           <w:bCs/>
+          <w:color w:val="FF0000"/>
         </w:rPr>
         <w:t xml:space="preserve">in </w:t>
       </w:r>
       <w:r>
         <w:rPr>
           <w:bCs/>
+          <w:color w:val="FF0000"/>
         </w:rPr>
         <w:t xml:space="preserve">a </w:t>
       </w:r>
       <w:r>
         <w:rPr>
           <w:bCs/>
+          <w:color w:val="FF0000"/>
         </w:rPr>
         <w:t>transaction</w:t>
       </w:r>
       <w:r>
         <w:rPr>
           <w:bCs/>
+          <w:color w:val="FF0000"/>
         </w:rPr>
         <w:t xml:space="preserve"> selected from History page</w:t>
       </w:r>
       <w:r>
         <w:rPr>
           <w:bCs/>
+          <w:color w:val="FF0000"/>
         </w:rPr>
         <w:t xml:space="preserve">. </w:t>
       </w:r>
       <w:r>
         <w:rPr>
           <w:bCs/>
+          <w:color w:val="FF0000"/>
         </w:rPr>
         <w:t>Every transaction detail must</w:t>
       </w:r>
       <w:r>
         <w:rPr>
           <w:bCs/>
+          <w:color w:val="FF0000"/>
         </w:rPr>
         <w:t xml:space="preserve"> </w:t>
       </w:r>
       <w:r>
         <w:rPr>
           <w:bCs/>
+          <w:color w:val="FF0000"/>
         </w:rPr>
         <w:t>display</w:t>
       </w:r>
       <w:r>
         <w:rPr>
           <w:bCs/>
+          <w:color w:val="FF0000"/>
         </w:rPr>
         <w:t xml:space="preserve"> </w:t>
       </w:r>
       <w:r>
         <w:rPr>
           <w:b/>
+          <w:color w:val="FF0000"/>
         </w:rPr>
         <w:t>product</w:t>
       </w:r>
       <w:r>
         <w:rPr>
           <w:bCs/>
+          <w:color w:val="FF0000"/>
         </w:rPr>
         <w:t xml:space="preserve"> </w:t>
       </w:r>
       <w:r>
         <w:rPr>
           <w:b/>
+          <w:color w:val="FF0000"/>
         </w:rPr>
         <w:t xml:space="preserve">image, name, total price, </w:t>
       </w:r>
       <w:r>
         <w:rPr>
           <w:b/>
+          <w:color w:val="FF0000"/>
         </w:rPr>
         <w:t xml:space="preserve">and </w:t>
       </w:r>
       <w:r>
         <w:rPr>
           <w:b/>
-        </w:rPr>
-        <w:t>quantity</w:t>
-      </w:r>
-      <w:r>
-        <w:rPr>
-          <w:b/>
-        </w:rPr>
-        <w:t>.</w:t>
-      </w:r>
-    </w:p>
+          <w:color w:val="FF0000"/>
+        </w:rPr>
+        <w:t>quantity.</w:t>
+      </w:r>
+    </w:p>
+    <w:bookmarkEnd w:id="3"/>
     <w:p>
       <w:pPr>
         <w:spacing w:line="360" w:lineRule="auto"/>
@@ -7129,6 +7327,7 @@
         <w:jc w:val="both"/>
         <w:rPr>
           <w:b/>
+          <w:color w:val="FF0000"/>
         </w:rPr>
       </w:pPr>
       <w:r>
@@ -7147,61 +7346,70 @@
         <w:rPr>
           <w:bCs/>
         </w:rPr>
-        <w:t xml:space="preserve">. In this page admin can </w:t>
-      </w:r>
-      <w:r>
-        <w:rPr>
-          <w:b/>
+        <w:t xml:space="preserve">. </w:t>
+      </w:r>
+      <w:r>
+        <w:rPr>
+          <w:bCs/>
+          <w:color w:val="FF0000"/>
+        </w:rPr>
+        <w:t xml:space="preserve">In this page admin can </w:t>
+      </w:r>
+      <w:r>
+        <w:rPr>
+          <w:b/>
+          <w:color w:val="FF0000"/>
         </w:rPr>
         <w:t>add product</w:t>
       </w:r>
       <w:r>
         <w:rPr>
           <w:bCs/>
+          <w:color w:val="FF0000"/>
         </w:rPr>
         <w:t xml:space="preserve">, </w:t>
       </w:r>
       <w:r>
         <w:rPr>
           <w:b/>
+          <w:color w:val="FF0000"/>
         </w:rPr>
         <w:t>show all product</w:t>
       </w:r>
       <w:r>
         <w:rPr>
           <w:bCs/>
+          <w:color w:val="FF0000"/>
         </w:rPr>
         <w:t xml:space="preserve">, </w:t>
       </w:r>
       <w:r>
         <w:rPr>
           <w:b/>
+          <w:color w:val="FF0000"/>
         </w:rPr>
         <w:t>add category</w:t>
       </w:r>
       <w:r>
         <w:rPr>
           <w:b/>
+          <w:color w:val="FF0000"/>
         </w:rPr>
         <w:t>,</w:t>
       </w:r>
       <w:r>
         <w:rPr>
           <w:bCs/>
+          <w:color w:val="FF0000"/>
         </w:rPr>
         <w:t xml:space="preserve"> and </w:t>
       </w:r>
       <w:r>
         <w:rPr>
           <w:b/>
-        </w:rPr>
-        <w:t xml:space="preserve">show all </w:t>
-      </w:r>
-      <w:r>
-        <w:rPr>
-          <w:b/>
-        </w:rPr>
-        <w:t>category.</w:t>
+          <w:color w:val="FF0000"/>
+        </w:rPr>
+        <w:t>show all category.</w:t>
       </w:r>
     </w:p>
     <w:p>
@@ -7532,7 +7740,7 @@
                 <w:b/>
               </w:rPr>
             </w:pPr>
-            <w:bookmarkStart w:id="3" w:name="_Hlk18414667"/>
+            <w:bookmarkStart w:id="4" w:name="_Hlk18414667"/>
             <w:r>
               <w:rPr>
                 <w:b/>
@@ -7589,7 +7797,7 @@
           </w:p>
         </w:tc>
       </w:tr>
-      <w:bookmarkEnd w:id="3"/>
+      <w:bookmarkEnd w:id="4"/>
       <w:tr>
         <w:trPr>
           <w:jc w:val="center"/>
@@ -8028,79 +8236,137 @@
         <w:jc w:val="both"/>
         <w:rPr>
           <w:bCs/>
-        </w:rPr>
-      </w:pPr>
-      <w:r>
+          <w:color w:val="FF0000"/>
+        </w:rPr>
+      </w:pPr>
+      <w:r>
+        <w:rPr>
+          <w:color w:val="FF0000"/>
+        </w:rPr>
         <w:t>This page allow</w:t>
       </w:r>
       <w:r>
+        <w:rPr>
+          <w:color w:val="FF0000"/>
+        </w:rPr>
         <w:t>s</w:t>
       </w:r>
       <w:r>
+        <w:rPr>
+          <w:color w:val="FF0000"/>
+        </w:rPr>
         <w:t xml:space="preserve"> </w:t>
       </w:r>
       <w:r>
+        <w:rPr>
+          <w:color w:val="FF0000"/>
+        </w:rPr>
         <w:t>Admin</w:t>
       </w:r>
       <w:r>
+        <w:rPr>
+          <w:color w:val="FF0000"/>
+        </w:rPr>
         <w:t xml:space="preserve"> to see </w:t>
       </w:r>
       <w:r>
+        <w:rPr>
+          <w:color w:val="FF0000"/>
+        </w:rPr>
         <w:t>all products</w:t>
       </w:r>
       <w:r>
+        <w:rPr>
+          <w:color w:val="FF0000"/>
+        </w:rPr>
         <w:t xml:space="preserve">. </w:t>
       </w:r>
       <w:r>
+        <w:rPr>
+          <w:color w:val="FF0000"/>
+        </w:rPr>
         <w:t xml:space="preserve">This page can be access when </w:t>
       </w:r>
       <w:r>
         <w:rPr>
           <w:b/>
+          <w:color w:val="FF0000"/>
         </w:rPr>
         <w:t>Admin</w:t>
       </w:r>
       <w:r>
+        <w:rPr>
+          <w:color w:val="FF0000"/>
+        </w:rPr>
         <w:t xml:space="preserve"> choose “List Product” Button. </w:t>
       </w:r>
       <w:r>
+        <w:rPr>
+          <w:color w:val="FF0000"/>
+        </w:rPr>
         <w:t>There is also a “</w:t>
       </w:r>
       <w:r>
         <w:rPr>
           <w:b/>
+          <w:color w:val="FF0000"/>
         </w:rPr>
         <w:t>Delete</w:t>
       </w:r>
       <w:r>
+        <w:rPr>
+          <w:color w:val="FF0000"/>
+        </w:rPr>
         <w:t>” button</w:t>
       </w:r>
       <w:r>
+        <w:rPr>
+          <w:color w:val="FF0000"/>
+        </w:rPr>
         <w:t xml:space="preserve"> in each product to delete the product</w:t>
       </w:r>
       <w:r>
+        <w:rPr>
+          <w:color w:val="FF0000"/>
+        </w:rPr>
         <w:t xml:space="preserve">. </w:t>
       </w:r>
       <w:r>
+        <w:rPr>
+          <w:color w:val="FF0000"/>
+        </w:rPr>
         <w:t>T</w:t>
       </w:r>
       <w:r>
+        <w:rPr>
+          <w:color w:val="FF0000"/>
+        </w:rPr>
         <w:t xml:space="preserve">his page </w:t>
       </w:r>
       <w:r>
+        <w:rPr>
+          <w:color w:val="FF0000"/>
+        </w:rPr>
         <w:t>displays</w:t>
       </w:r>
       <w:r>
+        <w:rPr>
+          <w:color w:val="FF0000"/>
+        </w:rPr>
         <w:t xml:space="preserve"> all product </w:t>
       </w:r>
       <w:r>
         <w:rPr>
           <w:b/>
           <w:bCs/>
+          <w:color w:val="FF0000"/>
         </w:rPr>
         <w:t>image, name, price, description.</w:t>
       </w:r>
       <w:r>
+        <w:rPr>
+          <w:color w:val="FF0000"/>
+        </w:rPr>
         <w:t xml:space="preserve"> </w:t>
       </w:r>
     </w:p>
@@ -8639,17 +8905,27 @@
         <w:spacing w:line="360" w:lineRule="auto"/>
         <w:ind w:left="426" w:firstLine="294"/>
         <w:jc w:val="both"/>
-      </w:pPr>
-      <w:r>
+        <w:rPr>
+          <w:color w:val="FF0000"/>
+        </w:rPr>
+      </w:pPr>
+      <w:r>
+        <w:rPr>
+          <w:color w:val="FF0000"/>
+        </w:rPr>
         <w:t>This page allow</w:t>
       </w:r>
       <w:r>
+        <w:rPr>
+          <w:color w:val="FF0000"/>
+        </w:rPr>
         <w:t>s</w:t>
       </w:r>
       <w:r>
         <w:rPr>
           <w:b/>
           <w:bCs/>
+          <w:color w:val="FF0000"/>
         </w:rPr>
         <w:t xml:space="preserve"> </w:t>
       </w:r>
@@ -8657,6 +8933,7 @@
         <w:rPr>
           <w:b/>
           <w:bCs/>
+          <w:color w:val="FF0000"/>
         </w:rPr>
         <w:t>Admin</w:t>
       </w:r>
@@ -8664,43 +8941,62 @@
         <w:rPr>
           <w:b/>
           <w:bCs/>
+          <w:color w:val="FF0000"/>
         </w:rPr>
         <w:t xml:space="preserve"> </w:t>
       </w:r>
       <w:r>
+        <w:rPr>
+          <w:color w:val="FF0000"/>
+        </w:rPr>
         <w:t xml:space="preserve">to view all the product category. And each category can be clicked and show </w:t>
       </w:r>
       <w:r>
         <w:rPr>
           <w:b/>
           <w:bCs/>
+          <w:color w:val="FF0000"/>
         </w:rPr>
         <w:t>product</w:t>
       </w:r>
       <w:r>
+        <w:rPr>
+          <w:color w:val="FF0000"/>
+        </w:rPr>
         <w:t xml:space="preserve"> by </w:t>
       </w:r>
       <w:r>
         <w:rPr>
           <w:b/>
           <w:bCs/>
+          <w:color w:val="FF0000"/>
         </w:rPr>
         <w:t>category</w:t>
       </w:r>
       <w:r>
+        <w:rPr>
+          <w:color w:val="FF0000"/>
+        </w:rPr>
         <w:t xml:space="preserve"> clicked.</w:t>
       </w:r>
       <w:r>
+        <w:rPr>
+          <w:color w:val="FF0000"/>
+        </w:rPr>
         <w:t xml:space="preserve"> Product information that must be displayed are </w:t>
       </w:r>
       <w:r>
         <w:rPr>
           <w:b/>
           <w:bCs/>
+          <w:color w:val="FF0000"/>
         </w:rPr>
         <w:t>product id, product image, product name, product price, and product description</w:t>
       </w:r>
       <w:r>
+        <w:rPr>
+          <w:color w:val="FF0000"/>
+        </w:rPr>
         <w:t>.</w:t>
       </w:r>
     </w:p>
@@ -9407,7 +9703,7 @@
 </file>
 
 <file path=word/endnotes.xml><?xml version="1.0" encoding="utf-8"?>
-<w:endnotes xmlns:wpc="http://schemas.microsoft.com/office/word/2010/wordprocessingCanvas" xmlns:cx="http://schemas.microsoft.com/office/drawing/2014/chartex" xmlns:cx1="http://schemas.microsoft.com/office/drawing/2015/9/8/chartex" xmlns:cx2="http://schemas.microsoft.com/office/drawing/2015/10/21/chartex" xmlns:cx3="http://schemas.microsoft.com/office/drawing/2016/5/9/chartex" xmlns:cx4="http://schemas.microsoft.com/office/drawing/2016/5/10/chartex" xmlns:cx5="http://schemas.microsoft.com/office/drawing/2016/5/11/chartex" xmlns:cx6="http://schemas.microsoft.com/office/drawing/2016/5/12/chartex" xmlns:cx7="http://schemas.microsoft.com/office/drawing/2016/5/13/chartex" xmlns:cx8="http://schemas.microsoft.com/office/drawing/2016/5/14/chartex" xmlns:mc="http://schemas.openxmlformats.org/markup-compatibility/2006" xmlns:aink="http://schemas.microsoft.com/office/drawing/2016/ink" xmlns:am3d="http://schemas.microsoft.com/office/drawing/2017/model3d" xmlns:o="urn:schemas-microsoft-com:office:office" xmlns:r="http://schemas.openxmlformats.org/officeDocument/2006/relationships" xmlns:m="http://schemas.openxmlformats.org/officeDocument/2006/math" xmlns:v="urn:schemas-microsoft-com:vml" xmlns:wp14="http://schemas.microsoft.com/office/word/2010/wordprocessingDrawing" xmlns:wp="http://schemas.openxmlformats.org/drawingml/2006/wordprocessingDrawing" xmlns:w10="urn:schemas-microsoft-com:office:word" xmlns:w="http://schemas.openxmlformats.org/wordprocessingml/2006/main" xmlns:w14="http://schemas.microsoft.com/office/word/2010/wordml" xmlns:w15="http://schemas.microsoft.com/office/word/2012/wordml" xmlns:w16cex="http://schemas.microsoft.com/office/word/2018/wordml/cex" xmlns:w16cid="http://schemas.microsoft.com/office/word/2016/wordml/cid" xmlns:w16="http://schemas.microsoft.com/office/word/2018/wordml" xmlns:w16se="http://schemas.microsoft.com/office/word/2015/wordml/symex" xmlns:wpg="http://schemas.microsoft.com/office/word/2010/wordprocessingGroup" xmlns:wpi="http://schemas.microsoft.com/office/word/2010/wordprocessingInk" xmlns:wne="http://schemas.microsoft.com/office/word/2006/wordml" xmlns:wps="http://schemas.microsoft.com/office/word/2010/wordprocessingShape" mc:Ignorable="w14 w15 w16se w16cid w16 w16cex wp14">
+<w:endnotes xmlns:wpc="http://schemas.microsoft.com/office/word/2010/wordprocessingCanvas" xmlns:cx="http://schemas.microsoft.com/office/drawing/2014/chartex" xmlns:cx1="http://schemas.microsoft.com/office/drawing/2015/9/8/chartex" xmlns:cx2="http://schemas.microsoft.com/office/drawing/2015/10/21/chartex" xmlns:cx3="http://schemas.microsoft.com/office/drawing/2016/5/9/chartex" xmlns:cx4="http://schemas.microsoft.com/office/drawing/2016/5/10/chartex" xmlns:cx5="http://schemas.microsoft.com/office/drawing/2016/5/11/chartex" xmlns:cx6="http://schemas.microsoft.com/office/drawing/2016/5/12/chartex" xmlns:cx7="http://schemas.microsoft.com/office/drawing/2016/5/13/chartex" xmlns:cx8="http://schemas.microsoft.com/office/drawing/2016/5/14/chartex" xmlns:mc="http://schemas.openxmlformats.org/markup-compatibility/2006" xmlns:aink="http://schemas.microsoft.com/office/drawing/2016/ink" xmlns:am3d="http://schemas.microsoft.com/office/drawing/2017/model3d" xmlns:o="urn:schemas-microsoft-com:office:office" xmlns:r="http://schemas.openxmlformats.org/officeDocument/2006/relationships" xmlns:m="http://schemas.openxmlformats.org/officeDocument/2006/math" xmlns:v="urn:schemas-microsoft-com:vml" xmlns:wp14="http://schemas.microsoft.com/office/word/2010/wordprocessingDrawing" xmlns:wp="http://schemas.openxmlformats.org/drawingml/2006/wordprocessingDrawing" xmlns:w10="urn:schemas-microsoft-com:office:word" xmlns:w="http://schemas.openxmlformats.org/wordprocessingml/2006/main" xmlns:w14="http://schemas.microsoft.com/office/word/2010/wordml" xmlns:w15="http://schemas.microsoft.com/office/word/2012/wordml" xmlns:w16cid="http://schemas.microsoft.com/office/word/2016/wordml/cid" xmlns:w16se="http://schemas.microsoft.com/office/word/2015/wordml/symex" xmlns:wpg="http://schemas.microsoft.com/office/word/2010/wordprocessingGroup" xmlns:wpi="http://schemas.microsoft.com/office/word/2010/wordprocessingInk" xmlns:wne="http://schemas.microsoft.com/office/word/2006/wordml" xmlns:wps="http://schemas.microsoft.com/office/word/2010/wordprocessingShape" mc:Ignorable="w14 w15 w16se w16cid wp14">
   <w:endnote w:type="separator" w:id="-1">
     <w:p>
       <w:r>
@@ -9426,7 +9722,7 @@
 </file>
 
 <file path=word/footer1.xml><?xml version="1.0" encoding="utf-8"?>
-<w:ftr xmlns:wpc="http://schemas.microsoft.com/office/word/2010/wordprocessingCanvas" xmlns:cx="http://schemas.microsoft.com/office/drawing/2014/chartex" xmlns:cx1="http://schemas.microsoft.com/office/drawing/2015/9/8/chartex" xmlns:cx2="http://schemas.microsoft.com/office/drawing/2015/10/21/chartex" xmlns:cx3="http://schemas.microsoft.com/office/drawing/2016/5/9/chartex" xmlns:cx4="http://schemas.microsoft.com/office/drawing/2016/5/10/chartex" xmlns:cx5="http://schemas.microsoft.com/office/drawing/2016/5/11/chartex" xmlns:cx6="http://schemas.microsoft.com/office/drawing/2016/5/12/chartex" xmlns:cx7="http://schemas.microsoft.com/office/drawing/2016/5/13/chartex" xmlns:cx8="http://schemas.microsoft.com/office/drawing/2016/5/14/chartex" xmlns:mc="http://schemas.openxmlformats.org/markup-compatibility/2006" xmlns:aink="http://schemas.microsoft.com/office/drawing/2016/ink" xmlns:am3d="http://schemas.microsoft.com/office/drawing/2017/model3d" xmlns:o="urn:schemas-microsoft-com:office:office" xmlns:r="http://schemas.openxmlformats.org/officeDocument/2006/relationships" xmlns:m="http://schemas.openxmlformats.org/officeDocument/2006/math" xmlns:v="urn:schemas-microsoft-com:vml" xmlns:wp14="http://schemas.microsoft.com/office/word/2010/wordprocessingDrawing" xmlns:wp="http://schemas.openxmlformats.org/drawingml/2006/wordprocessingDrawing" xmlns:w10="urn:schemas-microsoft-com:office:word" xmlns:w="http://schemas.openxmlformats.org/wordprocessingml/2006/main" xmlns:w14="http://schemas.microsoft.com/office/word/2010/wordml" xmlns:w15="http://schemas.microsoft.com/office/word/2012/wordml" xmlns:w16cex="http://schemas.microsoft.com/office/word/2018/wordml/cex" xmlns:w16cid="http://schemas.microsoft.com/office/word/2016/wordml/cid" xmlns:w16="http://schemas.microsoft.com/office/word/2018/wordml" xmlns:w16se="http://schemas.microsoft.com/office/word/2015/wordml/symex" xmlns:wpg="http://schemas.microsoft.com/office/word/2010/wordprocessingGroup" xmlns:wpi="http://schemas.microsoft.com/office/word/2010/wordprocessingInk" xmlns:wne="http://schemas.microsoft.com/office/word/2006/wordml" xmlns:wps="http://schemas.microsoft.com/office/word/2010/wordprocessingShape" mc:Ignorable="w14 w15 w16se w16cid w16 w16cex wp14">
+<w:ftr xmlns:wpc="http://schemas.microsoft.com/office/word/2010/wordprocessingCanvas" xmlns:cx="http://schemas.microsoft.com/office/drawing/2014/chartex" xmlns:cx1="http://schemas.microsoft.com/office/drawing/2015/9/8/chartex" xmlns:cx2="http://schemas.microsoft.com/office/drawing/2015/10/21/chartex" xmlns:cx3="http://schemas.microsoft.com/office/drawing/2016/5/9/chartex" xmlns:cx4="http://schemas.microsoft.com/office/drawing/2016/5/10/chartex" xmlns:cx5="http://schemas.microsoft.com/office/drawing/2016/5/11/chartex" xmlns:cx6="http://schemas.microsoft.com/office/drawing/2016/5/12/chartex" xmlns:cx7="http://schemas.microsoft.com/office/drawing/2016/5/13/chartex" xmlns:cx8="http://schemas.microsoft.com/office/drawing/2016/5/14/chartex" xmlns:mc="http://schemas.openxmlformats.org/markup-compatibility/2006" xmlns:aink="http://schemas.microsoft.com/office/drawing/2016/ink" xmlns:am3d="http://schemas.microsoft.com/office/drawing/2017/model3d" xmlns:o="urn:schemas-microsoft-com:office:office" xmlns:r="http://schemas.openxmlformats.org/officeDocument/2006/relationships" xmlns:m="http://schemas.openxmlformats.org/officeDocument/2006/math" xmlns:v="urn:schemas-microsoft-com:vml" xmlns:wp14="http://schemas.microsoft.com/office/word/2010/wordprocessingDrawing" xmlns:wp="http://schemas.openxmlformats.org/drawingml/2006/wordprocessingDrawing" xmlns:w10="urn:schemas-microsoft-com:office:word" xmlns:w="http://schemas.openxmlformats.org/wordprocessingml/2006/main" xmlns:w14="http://schemas.microsoft.com/office/word/2010/wordml" xmlns:w15="http://schemas.microsoft.com/office/word/2012/wordml" xmlns:w16cid="http://schemas.microsoft.com/office/word/2016/wordml/cid" xmlns:w16se="http://schemas.microsoft.com/office/word/2015/wordml/symex" xmlns:wpg="http://schemas.microsoft.com/office/word/2010/wordprocessingGroup" xmlns:wpi="http://schemas.microsoft.com/office/word/2010/wordprocessingInk" xmlns:wne="http://schemas.microsoft.com/office/word/2006/wordml" xmlns:wps="http://schemas.microsoft.com/office/word/2010/wordprocessingShape" mc:Ignorable="w14 w15 w16se w16cid wp14">
   <w:p>
     <w:pPr>
       <w:pStyle w:val="Footer"/>
@@ -9503,7 +9799,7 @@
             </wp:anchor>
           </w:drawing>
         </mc:Choice>
-        <mc:Fallback>
+        <mc:Fallback xmlns:w16cex="http://schemas.microsoft.com/office/word/2018/wordml/cex" xmlns:w16="http://schemas.microsoft.com/office/word/2018/wordml">
           <w:pict>
             <v:line w14:anchorId="1E27B71C" id="Straight Connector 5" o:spid="_x0000_s1026" style="position:absolute;z-index:251659264;visibility:visible;mso-wrap-style:square;mso-width-percent:0;mso-height-percent:0;mso-wrap-distance-left:9pt;mso-wrap-distance-top:-8e-5mm;mso-wrap-distance-right:9pt;mso-wrap-distance-bottom:-8e-5mm;mso-position-horizontal:absolute;mso-position-horizontal-relative:text;mso-position-vertical:absolute;mso-position-vertical-relative:text;mso-width-percent:0;mso-height-percent:0;mso-width-relative:page;mso-height-relative:page" from="0,3.5pt" to="522pt,3.5pt" o:gfxdata="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"/>
           </w:pict>
@@ -9801,7 +10097,7 @@
 </file>
 
 <file path=word/footnotes.xml><?xml version="1.0" encoding="utf-8"?>
-<w:footnotes xmlns:wpc="http://schemas.microsoft.com/office/word/2010/wordprocessingCanvas" xmlns:cx="http://schemas.microsoft.com/office/drawing/2014/chartex" xmlns:cx1="http://schemas.microsoft.com/office/drawing/2015/9/8/chartex" xmlns:cx2="http://schemas.microsoft.com/office/drawing/2015/10/21/chartex" xmlns:cx3="http://schemas.microsoft.com/office/drawing/2016/5/9/chartex" xmlns:cx4="http://schemas.microsoft.com/office/drawing/2016/5/10/chartex" xmlns:cx5="http://schemas.microsoft.com/office/drawing/2016/5/11/chartex" xmlns:cx6="http://schemas.microsoft.com/office/drawing/2016/5/12/chartex" xmlns:cx7="http://schemas.microsoft.com/office/drawing/2016/5/13/chartex" xmlns:cx8="http://schemas.microsoft.com/office/drawing/2016/5/14/chartex" xmlns:mc="http://schemas.openxmlformats.org/markup-compatibility/2006" xmlns:aink="http://schemas.microsoft.com/office/drawing/2016/ink" xmlns:am3d="http://schemas.microsoft.com/office/drawing/2017/model3d" xmlns:o="urn:schemas-microsoft-com:office:office" xmlns:r="http://schemas.openxmlformats.org/officeDocument/2006/relationships" xmlns:m="http://schemas.openxmlformats.org/officeDocument/2006/math" xmlns:v="urn:schemas-microsoft-com:vml" xmlns:wp14="http://schemas.microsoft.com/office/word/2010/wordprocessingDrawing" xmlns:wp="http://schemas.openxmlformats.org/drawingml/2006/wordprocessingDrawing" xmlns:w10="urn:schemas-microsoft-com:office:word" xmlns:w="http://schemas.openxmlformats.org/wordprocessingml/2006/main" xmlns:w14="http://schemas.microsoft.com/office/word/2010/wordml" xmlns:w15="http://schemas.microsoft.com/office/word/2012/wordml" xmlns:w16cex="http://schemas.microsoft.com/office/word/2018/wordml/cex" xmlns:w16cid="http://schemas.microsoft.com/office/word/2016/wordml/cid" xmlns:w16="http://schemas.microsoft.com/office/word/2018/wordml" xmlns:w16se="http://schemas.microsoft.com/office/word/2015/wordml/symex" xmlns:wpg="http://schemas.microsoft.com/office/word/2010/wordprocessingGroup" xmlns:wpi="http://schemas.microsoft.com/office/word/2010/wordprocessingInk" xmlns:wne="http://schemas.microsoft.com/office/word/2006/wordml" xmlns:wps="http://schemas.microsoft.com/office/word/2010/wordprocessingShape" mc:Ignorable="w14 w15 w16se w16cid w16 w16cex wp14">
+<w:footnotes xmlns:wpc="http://schemas.microsoft.com/office/word/2010/wordprocessingCanvas" xmlns:cx="http://schemas.microsoft.com/office/drawing/2014/chartex" xmlns:cx1="http://schemas.microsoft.com/office/drawing/2015/9/8/chartex" xmlns:cx2="http://schemas.microsoft.com/office/drawing/2015/10/21/chartex" xmlns:cx3="http://schemas.microsoft.com/office/drawing/2016/5/9/chartex" xmlns:cx4="http://schemas.microsoft.com/office/drawing/2016/5/10/chartex" xmlns:cx5="http://schemas.microsoft.com/office/drawing/2016/5/11/chartex" xmlns:cx6="http://schemas.microsoft.com/office/drawing/2016/5/12/chartex" xmlns:cx7="http://schemas.microsoft.com/office/drawing/2016/5/13/chartex" xmlns:cx8="http://schemas.microsoft.com/office/drawing/2016/5/14/chartex" xmlns:mc="http://schemas.openxmlformats.org/markup-compatibility/2006" xmlns:aink="http://schemas.microsoft.com/office/drawing/2016/ink" xmlns:am3d="http://schemas.microsoft.com/office/drawing/2017/model3d" xmlns:o="urn:schemas-microsoft-com:office:office" xmlns:r="http://schemas.openxmlformats.org/officeDocument/2006/relationships" xmlns:m="http://schemas.openxmlformats.org/officeDocument/2006/math" xmlns:v="urn:schemas-microsoft-com:vml" xmlns:wp14="http://schemas.microsoft.com/office/word/2010/wordprocessingDrawing" xmlns:wp="http://schemas.openxmlformats.org/drawingml/2006/wordprocessingDrawing" xmlns:w10="urn:schemas-microsoft-com:office:word" xmlns:w="http://schemas.openxmlformats.org/wordprocessingml/2006/main" xmlns:w14="http://schemas.microsoft.com/office/word/2010/wordml" xmlns:w15="http://schemas.microsoft.com/office/word/2012/wordml" xmlns:w16cid="http://schemas.microsoft.com/office/word/2016/wordml/cid" xmlns:w16se="http://schemas.microsoft.com/office/word/2015/wordml/symex" xmlns:wpg="http://schemas.microsoft.com/office/word/2010/wordprocessingGroup" xmlns:wpi="http://schemas.microsoft.com/office/word/2010/wordprocessingInk" xmlns:wne="http://schemas.microsoft.com/office/word/2006/wordml" xmlns:wps="http://schemas.microsoft.com/office/word/2010/wordprocessingShape" mc:Ignorable="w14 w15 w16se w16cid wp14">
   <w:footnote w:type="separator" w:id="-1">
     <w:p>
       <w:r>
@@ -9820,7 +10116,7 @@
 </file>
 
 <file path=word/header1.xml><?xml version="1.0" encoding="utf-8"?>
-<w:hdr xmlns:wpc="http://schemas.microsoft.com/office/word/2010/wordprocessingCanvas" xmlns:cx="http://schemas.microsoft.com/office/drawing/2014/chartex" xmlns:cx1="http://schemas.microsoft.com/office/drawing/2015/9/8/chartex" xmlns:cx2="http://schemas.microsoft.com/office/drawing/2015/10/21/chartex" xmlns:cx3="http://schemas.microsoft.com/office/drawing/2016/5/9/chartex" xmlns:cx4="http://schemas.microsoft.com/office/drawing/2016/5/10/chartex" xmlns:cx5="http://schemas.microsoft.com/office/drawing/2016/5/11/chartex" xmlns:cx6="http://schemas.microsoft.com/office/drawing/2016/5/12/chartex" xmlns:cx7="http://schemas.microsoft.com/office/drawing/2016/5/13/chartex" xmlns:cx8="http://schemas.microsoft.com/office/drawing/2016/5/14/chartex" xmlns:mc="http://schemas.openxmlformats.org/markup-compatibility/2006" xmlns:aink="http://schemas.microsoft.com/office/drawing/2016/ink" xmlns:am3d="http://schemas.microsoft.com/office/drawing/2017/model3d" xmlns:o="urn:schemas-microsoft-com:office:office" xmlns:r="http://schemas.openxmlformats.org/officeDocument/2006/relationships" xmlns:m="http://schemas.openxmlformats.org/officeDocument/2006/math" xmlns:v="urn:schemas-microsoft-com:vml" xmlns:wp14="http://schemas.microsoft.com/office/word/2010/wordprocessingDrawing" xmlns:wp="http://schemas.openxmlformats.org/drawingml/2006/wordprocessingDrawing" xmlns:w10="urn:schemas-microsoft-com:office:word" xmlns:w="http://schemas.openxmlformats.org/wordprocessingml/2006/main" xmlns:w14="http://schemas.microsoft.com/office/word/2010/wordml" xmlns:w15="http://schemas.microsoft.com/office/word/2012/wordml" xmlns:w16cex="http://schemas.microsoft.com/office/word/2018/wordml/cex" xmlns:w16cid="http://schemas.microsoft.com/office/word/2016/wordml/cid" xmlns:w16="http://schemas.microsoft.com/office/word/2018/wordml" xmlns:w16se="http://schemas.microsoft.com/office/word/2015/wordml/symex" xmlns:wpg="http://schemas.microsoft.com/office/word/2010/wordprocessingGroup" xmlns:wpi="http://schemas.microsoft.com/office/word/2010/wordprocessingInk" xmlns:wne="http://schemas.microsoft.com/office/word/2006/wordml" xmlns:wps="http://schemas.microsoft.com/office/word/2010/wordprocessingShape" mc:Ignorable="w14 w15 w16se w16cid w16 w16cex wp14">
+<w:hdr xmlns:wpc="http://schemas.microsoft.com/office/word/2010/wordprocessingCanvas" xmlns:cx="http://schemas.microsoft.com/office/drawing/2014/chartex" xmlns:cx1="http://schemas.microsoft.com/office/drawing/2015/9/8/chartex" xmlns:cx2="http://schemas.microsoft.com/office/drawing/2015/10/21/chartex" xmlns:cx3="http://schemas.microsoft.com/office/drawing/2016/5/9/chartex" xmlns:cx4="http://schemas.microsoft.com/office/drawing/2016/5/10/chartex" xmlns:cx5="http://schemas.microsoft.com/office/drawing/2016/5/11/chartex" xmlns:cx6="http://schemas.microsoft.com/office/drawing/2016/5/12/chartex" xmlns:cx7="http://schemas.microsoft.com/office/drawing/2016/5/13/chartex" xmlns:cx8="http://schemas.microsoft.com/office/drawing/2016/5/14/chartex" xmlns:mc="http://schemas.openxmlformats.org/markup-compatibility/2006" xmlns:aink="http://schemas.microsoft.com/office/drawing/2016/ink" xmlns:am3d="http://schemas.microsoft.com/office/drawing/2017/model3d" xmlns:o="urn:schemas-microsoft-com:office:office" xmlns:r="http://schemas.openxmlformats.org/officeDocument/2006/relationships" xmlns:m="http://schemas.openxmlformats.org/officeDocument/2006/math" xmlns:v="urn:schemas-microsoft-com:vml" xmlns:wp14="http://schemas.microsoft.com/office/word/2010/wordprocessingDrawing" xmlns:wp="http://schemas.openxmlformats.org/drawingml/2006/wordprocessingDrawing" xmlns:w10="urn:schemas-microsoft-com:office:word" xmlns:w="http://schemas.openxmlformats.org/wordprocessingml/2006/main" xmlns:w14="http://schemas.microsoft.com/office/word/2010/wordml" xmlns:w15="http://schemas.microsoft.com/office/word/2012/wordml" xmlns:w16cid="http://schemas.microsoft.com/office/word/2016/wordml/cid" xmlns:w16se="http://schemas.microsoft.com/office/word/2015/wordml/symex" xmlns:wpg="http://schemas.microsoft.com/office/word/2010/wordprocessingGroup" xmlns:wpi="http://schemas.microsoft.com/office/word/2010/wordprocessingInk" xmlns:wne="http://schemas.microsoft.com/office/word/2006/wordml" xmlns:wps="http://schemas.microsoft.com/office/word/2010/wordprocessingShape" mc:Ignorable="w14 w15 w16se w16cid wp14">
   <w:tbl>
     <w:tblPr>
       <w:tblStyle w:val="TableGrid"/>
@@ -9958,7 +10254,7 @@
 </file>
 
 <file path=word/numbering.xml><?xml version="1.0" encoding="utf-8"?>
-<w:numbering xmlns:wpc="http://schemas.microsoft.com/office/word/2010/wordprocessingCanvas" xmlns:cx="http://schemas.microsoft.com/office/drawing/2014/chartex" xmlns:cx1="http://schemas.microsoft.com/office/drawing/2015/9/8/chartex" xmlns:cx2="http://schemas.microsoft.com/office/drawing/2015/10/21/chartex" xmlns:cx3="http://schemas.microsoft.com/office/drawing/2016/5/9/chartex" xmlns:cx4="http://schemas.microsoft.com/office/drawing/2016/5/10/chartex" xmlns:cx5="http://schemas.microsoft.com/office/drawing/2016/5/11/chartex" xmlns:cx6="http://schemas.microsoft.com/office/drawing/2016/5/12/chartex" xmlns:cx7="http://schemas.microsoft.com/office/drawing/2016/5/13/chartex" xmlns:cx8="http://schemas.microsoft.com/office/drawing/2016/5/14/chartex" xmlns:mc="http://schemas.openxmlformats.org/markup-compatibility/2006" xmlns:aink="http://schemas.microsoft.com/office/drawing/2016/ink" xmlns:am3d="http://schemas.microsoft.com/office/drawing/2017/model3d" xmlns:o="urn:schemas-microsoft-com:office:office" xmlns:r="http://schemas.openxmlformats.org/officeDocument/2006/relationships" xmlns:m="http://schemas.openxmlformats.org/officeDocument/2006/math" xmlns:v="urn:schemas-microsoft-com:vml" xmlns:wp14="http://schemas.microsoft.com/office/word/2010/wordprocessingDrawing" xmlns:wp="http://schemas.openxmlformats.org/drawingml/2006/wordprocessingDrawing" xmlns:w10="urn:schemas-microsoft-com:office:word" xmlns:w="http://schemas.openxmlformats.org/wordprocessingml/2006/main" xmlns:w14="http://schemas.microsoft.com/office/word/2010/wordml" xmlns:w15="http://schemas.microsoft.com/office/word/2012/wordml" xmlns:w16cex="http://schemas.microsoft.com/office/word/2018/wordml/cex" xmlns:w16cid="http://schemas.microsoft.com/office/word/2016/wordml/cid" xmlns:w16="http://schemas.microsoft.com/office/word/2018/wordml" xmlns:w16se="http://schemas.microsoft.com/office/word/2015/wordml/symex" xmlns:wpg="http://schemas.microsoft.com/office/word/2010/wordprocessingGroup" xmlns:wpi="http://schemas.microsoft.com/office/word/2010/wordprocessingInk" xmlns:wne="http://schemas.microsoft.com/office/word/2006/wordml" xmlns:wps="http://schemas.microsoft.com/office/word/2010/wordprocessingShape" mc:Ignorable="w14 w15 w16se w16cid w16 w16cex wp14">
+<w:numbering xmlns:wpc="http://schemas.microsoft.com/office/word/2010/wordprocessingCanvas" xmlns:cx="http://schemas.microsoft.com/office/drawing/2014/chartex" xmlns:cx1="http://schemas.microsoft.com/office/drawing/2015/9/8/chartex" xmlns:cx2="http://schemas.microsoft.com/office/drawing/2015/10/21/chartex" xmlns:cx3="http://schemas.microsoft.com/office/drawing/2016/5/9/chartex" xmlns:cx4="http://schemas.microsoft.com/office/drawing/2016/5/10/chartex" xmlns:cx5="http://schemas.microsoft.com/office/drawing/2016/5/11/chartex" xmlns:cx6="http://schemas.microsoft.com/office/drawing/2016/5/12/chartex" xmlns:cx7="http://schemas.microsoft.com/office/drawing/2016/5/13/chartex" xmlns:cx8="http://schemas.microsoft.com/office/drawing/2016/5/14/chartex" xmlns:mc="http://schemas.openxmlformats.org/markup-compatibility/2006" xmlns:aink="http://schemas.microsoft.com/office/drawing/2016/ink" xmlns:am3d="http://schemas.microsoft.com/office/drawing/2017/model3d" xmlns:o="urn:schemas-microsoft-com:office:office" xmlns:r="http://schemas.openxmlformats.org/officeDocument/2006/relationships" xmlns:m="http://schemas.openxmlformats.org/officeDocument/2006/math" xmlns:v="urn:schemas-microsoft-com:vml" xmlns:wp14="http://schemas.microsoft.com/office/word/2010/wordprocessingDrawing" xmlns:wp="http://schemas.openxmlformats.org/drawingml/2006/wordprocessingDrawing" xmlns:w10="urn:schemas-microsoft-com:office:word" xmlns:w="http://schemas.openxmlformats.org/wordprocessingml/2006/main" xmlns:w14="http://schemas.microsoft.com/office/word/2010/wordml" xmlns:w15="http://schemas.microsoft.com/office/word/2012/wordml" xmlns:w16cid="http://schemas.microsoft.com/office/word/2016/wordml/cid" xmlns:w16se="http://schemas.microsoft.com/office/word/2015/wordml/symex" xmlns:wpg="http://schemas.microsoft.com/office/word/2010/wordprocessingGroup" xmlns:wpi="http://schemas.microsoft.com/office/word/2010/wordprocessingInk" xmlns:wne="http://schemas.microsoft.com/office/word/2006/wordml" xmlns:wps="http://schemas.microsoft.com/office/word/2010/wordprocessingShape" mc:Ignorable="w14 w15 w16se w16cid wp14">
   <w:abstractNum w:abstractNumId="0" w15:restartNumberingAfterBreak="0">
     <w:nsid w:val="16CA7439"/>
     <w:multiLevelType w:val="hybridMultilevel"/>
@@ -11244,7 +11540,7 @@
 </file>
 
 <file path=word/styles.xml><?xml version="1.0" encoding="utf-8"?>
-<w:styles xmlns:mc="http://schemas.openxmlformats.org/markup-compatibility/2006" xmlns:r="http://schemas.openxmlformats.org/officeDocument/2006/relationships" xmlns:w="http://schemas.openxmlformats.org/wordprocessingml/2006/main" xmlns:w14="http://schemas.microsoft.com/office/word/2010/wordml" xmlns:w15="http://schemas.microsoft.com/office/word/2012/wordml" xmlns:w16cex="http://schemas.microsoft.com/office/word/2018/wordml/cex" xmlns:w16cid="http://schemas.microsoft.com/office/word/2016/wordml/cid" xmlns:w16="http://schemas.microsoft.com/office/word/2018/wordml" xmlns:w16se="http://schemas.microsoft.com/office/word/2015/wordml/symex" mc:Ignorable="w14 w15 w16se w16cid w16 w16cex">
+<w:styles xmlns:mc="http://schemas.openxmlformats.org/markup-compatibility/2006" xmlns:r="http://schemas.openxmlformats.org/officeDocument/2006/relationships" xmlns:w="http://schemas.openxmlformats.org/wordprocessingml/2006/main" xmlns:w14="http://schemas.microsoft.com/office/word/2010/wordml" xmlns:w15="http://schemas.microsoft.com/office/word/2012/wordml" xmlns:w16cid="http://schemas.microsoft.com/office/word/2016/wordml/cid" xmlns:w16se="http://schemas.microsoft.com/office/word/2015/wordml/symex" mc:Ignorable="w14 w15 w16se w16cid">
   <w:docDefaults>
     <w:rPrDefault>
       <w:rPr>

</xml_diff>